<commit_message>
Final Update of Conclusion & Obvs
</commit_message>
<xml_diff>
--- a/The Avocado Project Conclusions & Obvs.docx
+++ b/The Avocado Project Conclusions & Obvs.docx
@@ -236,6 +236,7 @@
       <w:r>
         <w:rPr>
           <w:rFonts w:ascii="Arial" w:hAnsi="Arial" w:cs="Arial"/>
+          <w:noProof/>
         </w:rPr>
         <w:drawing>
           <wp:anchor distT="0" distB="0" distL="114300" distR="114300" simplePos="0" relativeHeight="251658240" behindDoc="0" locked="0" layoutInCell="1" allowOverlap="0" wp14:anchorId="397FB309" wp14:editId="2F4B70E0">
@@ -491,6 +492,9 @@
         </w:rPr>
       </w:pPr>
       <w:r>
+        <w:rPr>
+          <w:noProof/>
+        </w:rPr>
         <w:drawing>
           <wp:anchor distT="0" distB="0" distL="114300" distR="114300" simplePos="0" relativeHeight="251660288" behindDoc="0" locked="0" layoutInCell="1" allowOverlap="1" wp14:anchorId="40C9BA0E" wp14:editId="43DEC9AB">
             <wp:simplePos x="0" y="0"/>
@@ -579,6 +583,7 @@
       <w:r>
         <w:rPr>
           <w:rFonts w:eastAsia="Times New Roman"/>
+          <w:noProof/>
           <w:color w:val="1D1C1D"/>
           <w:sz w:val="23"/>
           <w:szCs w:val="23"/>
@@ -666,6 +671,9 @@
         </w:drawing>
       </w:r>
       <w:r>
+        <w:rPr>
+          <w:noProof/>
+        </w:rPr>
         <w:drawing>
           <wp:anchor distT="0" distB="0" distL="114300" distR="114300" simplePos="0" relativeHeight="251661312" behindDoc="0" locked="0" layoutInCell="1" allowOverlap="1" wp14:anchorId="713CCF95" wp14:editId="3729D7B7">
             <wp:simplePos x="0" y="0"/>
@@ -943,23 +951,16 @@
           <w:numId w:val="9"/>
         </w:numPr>
         <w:rPr>
-          <w:rFonts w:ascii="Arial" w:eastAsia="Times New Roman" w:hAnsi="Arial" w:cs="Arial"/>
-          <w:color w:val="1D1C1D"/>
-          <w:sz w:val="23"/>
-          <w:szCs w:val="23"/>
+          <w:rFonts w:ascii="Times New Roman" w:eastAsia="Times New Roman" w:hAnsi="Times New Roman" w:cs="Times New Roman"/>
+        </w:rPr>
+      </w:pPr>
+      <w:r>
+        <w:rPr>
+          <w:noProof/>
           <w:shd w:val="clear" w:color="auto" w:fill="FFFFFF"/>
         </w:rPr>
-      </w:pPr>
-      <w:r>
-        <w:rPr>
-          <w:rFonts w:ascii="Arial" w:eastAsia="Times New Roman" w:hAnsi="Arial" w:cs="Arial"/>
-          <w:color w:val="1D1C1D"/>
-          <w:sz w:val="23"/>
-          <w:szCs w:val="23"/>
-          <w:shd w:val="clear" w:color="auto" w:fill="FFFFFF"/>
-        </w:rPr>
         <w:drawing>
-          <wp:anchor distT="0" distB="0" distL="114300" distR="114300" simplePos="0" relativeHeight="251664384" behindDoc="0" locked="0" layoutInCell="1" allowOverlap="1" wp14:anchorId="5C5AD8B8" wp14:editId="59B24D0F">
+          <wp:anchor distT="0" distB="0" distL="114300" distR="114300" simplePos="0" relativeHeight="251664384" behindDoc="0" locked="0" layoutInCell="1" allowOverlap="1" wp14:anchorId="5C5AD8B8" wp14:editId="6BF10CCF">
             <wp:simplePos x="0" y="0"/>
             <wp:positionH relativeFrom="column">
               <wp:posOffset>524510</wp:posOffset>
@@ -967,7 +968,7 @@
             <wp:positionV relativeFrom="page">
               <wp:posOffset>4384040</wp:posOffset>
             </wp:positionV>
-            <wp:extent cx="6114415" cy="3191510"/>
+            <wp:extent cx="6114415" cy="2540635"/>
             <wp:effectExtent l="0" t="0" r="0" b="0"/>
             <wp:wrapTopAndBottom/>
             <wp:docPr id="2" name="Picture 4" descr="A close up of a measure&#10;&#10;Description automatically generated">
@@ -1019,7 +1020,7 @@
                   <pic:spPr>
                     <a:xfrm>
                       <a:off x="0" y="0"/>
-                      <a:ext cx="6114415" cy="3191510"/>
+                      <a:ext cx="6114415" cy="2540635"/>
                     </a:xfrm>
                     <a:prstGeom prst="rect">
                       <a:avLst/>
@@ -1043,9 +1044,9 @@
           <w:color w:val="1D1C1D"/>
           <w:sz w:val="23"/>
           <w:szCs w:val="23"/>
-          <w:shd w:val="clear" w:color="auto" w:fill="FFFFFF"/>
-        </w:rPr>
-        <w:t xml:space="preserve">After reviewing the </w:t>
+          <w:shd w:val="clear" w:color="auto" w:fill="F8F8F8"/>
+        </w:rPr>
+        <w:t xml:space="preserve">After reviewing the avocado.csv dataset, we found a large discrepancy with the total lbs. listed, it did not reflect the actual for the product count provided in the data, this was due to certain </w:t>
       </w:r>
       <w:r>
         <w:rPr>
@@ -1053,9 +1054,9 @@
           <w:color w:val="1D1C1D"/>
           <w:sz w:val="23"/>
           <w:szCs w:val="23"/>
-          <w:shd w:val="clear" w:color="auto" w:fill="FFFFFF"/>
-        </w:rPr>
-        <w:t xml:space="preserve">avocado.csv </w:t>
+          <w:shd w:val="clear" w:color="auto" w:fill="F8F8F8"/>
+        </w:rPr>
+        <w:t>avocado</w:t>
       </w:r>
       <w:r>
         <w:rPr>
@@ -1063,82 +1064,10 @@
           <w:color w:val="1D1C1D"/>
           <w:sz w:val="23"/>
           <w:szCs w:val="23"/>
-          <w:shd w:val="clear" w:color="auto" w:fill="FFFFFF"/>
-        </w:rPr>
-        <w:t>dataset</w:t>
-      </w:r>
-      <w:r>
-        <w:rPr>
-          <w:rFonts w:ascii="Arial" w:eastAsia="Times New Roman" w:hAnsi="Arial" w:cs="Arial"/>
-          <w:color w:val="1D1C1D"/>
-          <w:sz w:val="23"/>
-          <w:szCs w:val="23"/>
-          <w:shd w:val="clear" w:color="auto" w:fill="FFFFFF"/>
-        </w:rPr>
-        <w:t>,</w:t>
-      </w:r>
-      <w:r>
-        <w:rPr>
-          <w:rFonts w:ascii="Arial" w:eastAsia="Times New Roman" w:hAnsi="Arial" w:cs="Arial"/>
-          <w:color w:val="1D1C1D"/>
-          <w:sz w:val="23"/>
-          <w:szCs w:val="23"/>
-          <w:shd w:val="clear" w:color="auto" w:fill="FFFFFF"/>
-        </w:rPr>
-        <w:t xml:space="preserve"> we found a large discrepancy with the total lbs. listed, it did not reflect the actual for the product count provided in the data</w:t>
-      </w:r>
-      <w:r>
-        <w:rPr>
-          <w:rFonts w:ascii="Arial" w:eastAsia="Times New Roman" w:hAnsi="Arial" w:cs="Arial"/>
-          <w:color w:val="1D1C1D"/>
-          <w:sz w:val="23"/>
-          <w:szCs w:val="23"/>
-          <w:shd w:val="clear" w:color="auto" w:fill="FFFFFF"/>
-        </w:rPr>
-        <w:t>, m</w:t>
-      </w:r>
-      <w:r>
-        <w:rPr>
-          <w:rFonts w:ascii="Arial" w:eastAsia="Times New Roman" w:hAnsi="Arial" w:cs="Arial"/>
-          <w:color w:val="1D1C1D"/>
-          <w:sz w:val="23"/>
-          <w:szCs w:val="23"/>
-          <w:shd w:val="clear" w:color="auto" w:fill="FFFFFF"/>
-        </w:rPr>
-        <w:t>ostly around the data from Detroit</w:t>
-      </w:r>
-      <w:r>
-        <w:rPr>
-          <w:rFonts w:ascii="Arial" w:eastAsia="Times New Roman" w:hAnsi="Arial" w:cs="Arial"/>
-          <w:color w:val="1D1C1D"/>
-          <w:sz w:val="23"/>
-          <w:szCs w:val="23"/>
-          <w:shd w:val="clear" w:color="auto" w:fill="FFFFFF"/>
-        </w:rPr>
-        <w:t>,</w:t>
-      </w:r>
-      <w:r>
-        <w:rPr>
-          <w:rFonts w:ascii="Arial" w:eastAsia="Times New Roman" w:hAnsi="Arial" w:cs="Arial"/>
-          <w:color w:val="1D1C1D"/>
-          <w:sz w:val="23"/>
-          <w:szCs w:val="23"/>
-          <w:shd w:val="clear" w:color="auto" w:fill="FFFFFF"/>
-        </w:rPr>
-        <w:t xml:space="preserve"> it was off over 2,000,000 </w:t>
-      </w:r>
-      <w:proofErr w:type="spellStart"/>
-      <w:r>
-        <w:rPr>
-          <w:rFonts w:ascii="Arial" w:eastAsia="Times New Roman" w:hAnsi="Arial" w:cs="Arial"/>
-          <w:color w:val="1D1C1D"/>
-          <w:sz w:val="23"/>
-          <w:szCs w:val="23"/>
-          <w:shd w:val="clear" w:color="auto" w:fill="FFFFFF"/>
-        </w:rPr>
-        <w:t>lbs</w:t>
-      </w:r>
-      <w:proofErr w:type="spellEnd"/>
+          <w:shd w:val="clear" w:color="auto" w:fill="F8F8F8"/>
+        </w:rPr>
+        <w:t xml:space="preserve"> types sold not being listed in the dataset.</w:t>
+      </w:r>
     </w:p>
     <w:p>
       <w:pPr>
@@ -1182,6 +1111,91 @@
       <w:r>
         <w:rPr>
           <w:rFonts w:ascii="Arial" w:hAnsi="Arial" w:cs="Arial"/>
+          <w:noProof/>
+        </w:rPr>
+        <w:drawing>
+          <wp:anchor distT="0" distB="0" distL="114300" distR="114300" simplePos="0" relativeHeight="251665408" behindDoc="0" locked="0" layoutInCell="1" allowOverlap="1" wp14:anchorId="5982418F" wp14:editId="00A70C4E">
+            <wp:simplePos x="0" y="0"/>
+            <wp:positionH relativeFrom="column">
+              <wp:posOffset>298336</wp:posOffset>
+            </wp:positionH>
+            <wp:positionV relativeFrom="page">
+              <wp:posOffset>7334708</wp:posOffset>
+            </wp:positionV>
+            <wp:extent cx="6482715" cy="2405380"/>
+            <wp:effectExtent l="0" t="0" r="0" b="0"/>
+            <wp:wrapTopAndBottom/>
+            <wp:docPr id="6" name="Picture 5" descr="A close up of a measure&#10;&#10;Description automatically generated">
+              <a:extLst xmlns:a="http://schemas.openxmlformats.org/drawingml/2006/main">
+                <a:ext uri="{FF2B5EF4-FFF2-40B4-BE49-F238E27FC236}">
+                  <a16:creationId xmlns:a16="http://schemas.microsoft.com/office/drawing/2014/main" id="{32D5B489-C828-4A59-B5AB-6E75523B7F75}"/>
+                </a:ext>
+              </a:extLst>
+            </wp:docPr>
+            <wp:cNvGraphicFramePr>
+              <a:graphicFrameLocks xmlns:a="http://schemas.openxmlformats.org/drawingml/2006/main" noChangeAspect="1"/>
+            </wp:cNvGraphicFramePr>
+            <a:graphic xmlns:a="http://schemas.openxmlformats.org/drawingml/2006/main">
+              <a:graphicData uri="http://schemas.openxmlformats.org/drawingml/2006/picture">
+                <pic:pic xmlns:pic="http://schemas.openxmlformats.org/drawingml/2006/picture">
+                  <pic:nvPicPr>
+                    <pic:cNvPr id="6" name="Picture 5" descr="A close up of a measure&#10;&#10;Description automatically generated">
+                      <a:extLst>
+                        <a:ext uri="{FF2B5EF4-FFF2-40B4-BE49-F238E27FC236}">
+                          <a16:creationId xmlns:a16="http://schemas.microsoft.com/office/drawing/2014/main" id="{32D5B489-C828-4A59-B5AB-6E75523B7F75}"/>
+                        </a:ext>
+                      </a:extLst>
+                    </pic:cNvPr>
+                    <pic:cNvPicPr>
+                      <a:picLocks noChangeAspect="1"/>
+                    </pic:cNvPicPr>
+                  </pic:nvPicPr>
+                  <pic:blipFill>
+                    <a:blip r:embed="rId11">
+                      <a:clrChange>
+                        <a:clrFrom>
+                          <a:srgbClr val="FFFFFF"/>
+                        </a:clrFrom>
+                        <a:clrTo>
+                          <a:srgbClr val="FFFFFF">
+                            <a:alpha val="0"/>
+                          </a:srgbClr>
+                        </a:clrTo>
+                      </a:clrChange>
+                      <a:extLst>
+                        <a:ext uri="{28A0092B-C50C-407E-A947-70E740481C1C}">
+                          <a14:useLocalDpi xmlns:a14="http://schemas.microsoft.com/office/drawing/2010/main" val="0"/>
+                        </a:ext>
+                      </a:extLst>
+                    </a:blip>
+                    <a:stretch>
+                      <a:fillRect/>
+                    </a:stretch>
+                  </pic:blipFill>
+                  <pic:spPr>
+                    <a:xfrm>
+                      <a:off x="0" y="0"/>
+                      <a:ext cx="6482715" cy="2405380"/>
+                    </a:xfrm>
+                    <a:prstGeom prst="rect">
+                      <a:avLst/>
+                    </a:prstGeom>
+                  </pic:spPr>
+                </pic:pic>
+              </a:graphicData>
+            </a:graphic>
+            <wp14:sizeRelH relativeFrom="page">
+              <wp14:pctWidth>0</wp14:pctWidth>
+            </wp14:sizeRelH>
+            <wp14:sizeRelV relativeFrom="page">
+              <wp14:pctHeight>0</wp14:pctHeight>
+            </wp14:sizeRelV>
+          </wp:anchor>
+        </w:drawing>
+      </w:r>
+      <w:r>
+        <w:rPr>
+          <w:rFonts w:ascii="Arial" w:hAnsi="Arial" w:cs="Arial"/>
         </w:rPr>
         <w:t>The United states prefers the small avocados</w:t>
       </w:r>
@@ -1199,6 +1213,92 @@
           <w:rFonts w:ascii="Arial" w:hAnsi="Arial" w:cs="Arial"/>
         </w:rPr>
       </w:pPr>
+      <w:r>
+        <w:rPr>
+          <w:rFonts w:ascii="Arial" w:hAnsi="Arial" w:cs="Arial"/>
+          <w:noProof/>
+        </w:rPr>
+        <w:lastRenderedPageBreak/>
+        <w:drawing>
+          <wp:anchor distT="0" distB="0" distL="114300" distR="114300" simplePos="0" relativeHeight="251666432" behindDoc="0" locked="0" layoutInCell="1" allowOverlap="1" wp14:anchorId="54A0F1E4" wp14:editId="0B5C908F">
+            <wp:simplePos x="0" y="0"/>
+            <wp:positionH relativeFrom="column">
+              <wp:posOffset>372735</wp:posOffset>
+            </wp:positionH>
+            <wp:positionV relativeFrom="page">
+              <wp:posOffset>424222</wp:posOffset>
+            </wp:positionV>
+            <wp:extent cx="6407785" cy="2374265"/>
+            <wp:effectExtent l="0" t="0" r="0" b="635"/>
+            <wp:wrapTopAndBottom/>
+            <wp:docPr id="3" name="Picture 9" descr="A picture containing object, measure&#10;&#10;Description automatically generated">
+              <a:extLst xmlns:a="http://schemas.openxmlformats.org/drawingml/2006/main">
+                <a:ext uri="{FF2B5EF4-FFF2-40B4-BE49-F238E27FC236}">
+                  <a16:creationId xmlns:a16="http://schemas.microsoft.com/office/drawing/2014/main" id="{D2E3F907-FCF8-41E8-97AA-E6B63618D75A}"/>
+                </a:ext>
+              </a:extLst>
+            </wp:docPr>
+            <wp:cNvGraphicFramePr>
+              <a:graphicFrameLocks xmlns:a="http://schemas.openxmlformats.org/drawingml/2006/main" noChangeAspect="1"/>
+            </wp:cNvGraphicFramePr>
+            <a:graphic xmlns:a="http://schemas.openxmlformats.org/drawingml/2006/main">
+              <a:graphicData uri="http://schemas.openxmlformats.org/drawingml/2006/picture">
+                <pic:pic xmlns:pic="http://schemas.openxmlformats.org/drawingml/2006/picture">
+                  <pic:nvPicPr>
+                    <pic:cNvPr id="3" name="Picture 9" descr="A picture containing object, measure&#10;&#10;Description automatically generated">
+                      <a:extLst>
+                        <a:ext uri="{FF2B5EF4-FFF2-40B4-BE49-F238E27FC236}">
+                          <a16:creationId xmlns:a16="http://schemas.microsoft.com/office/drawing/2014/main" id="{D2E3F907-FCF8-41E8-97AA-E6B63618D75A}"/>
+                        </a:ext>
+                      </a:extLst>
+                    </pic:cNvPr>
+                    <pic:cNvPicPr>
+                      <a:picLocks noChangeAspect="1"/>
+                    </pic:cNvPicPr>
+                  </pic:nvPicPr>
+                  <pic:blipFill>
+                    <a:blip r:embed="rId12">
+                      <a:clrChange>
+                        <a:clrFrom>
+                          <a:srgbClr val="FFFFFF"/>
+                        </a:clrFrom>
+                        <a:clrTo>
+                          <a:srgbClr val="FFFFFF">
+                            <a:alpha val="0"/>
+                          </a:srgbClr>
+                        </a:clrTo>
+                      </a:clrChange>
+                      <a:extLst>
+                        <a:ext uri="{28A0092B-C50C-407E-A947-70E740481C1C}">
+                          <a14:useLocalDpi xmlns:a14="http://schemas.microsoft.com/office/drawing/2010/main" val="0"/>
+                        </a:ext>
+                      </a:extLst>
+                    </a:blip>
+                    <a:stretch>
+                      <a:fillRect/>
+                    </a:stretch>
+                  </pic:blipFill>
+                  <pic:spPr>
+                    <a:xfrm>
+                      <a:off x="0" y="0"/>
+                      <a:ext cx="6407785" cy="2374265"/>
+                    </a:xfrm>
+                    <a:prstGeom prst="rect">
+                      <a:avLst/>
+                    </a:prstGeom>
+                  </pic:spPr>
+                </pic:pic>
+              </a:graphicData>
+            </a:graphic>
+            <wp14:sizeRelH relativeFrom="page">
+              <wp14:pctWidth>0</wp14:pctWidth>
+            </wp14:sizeRelH>
+            <wp14:sizeRelV relativeFrom="page">
+              <wp14:pctHeight>0</wp14:pctHeight>
+            </wp14:sizeRelV>
+          </wp:anchor>
+        </w:drawing>
+      </w:r>
     </w:p>
     <w:p>
       <w:pPr>
@@ -1207,6 +1307,81 @@
           <w:rFonts w:ascii="Arial" w:hAnsi="Arial" w:cs="Arial"/>
         </w:rPr>
       </w:pPr>
+      <w:r>
+        <w:rPr>
+          <w:rFonts w:ascii="Arial" w:hAnsi="Arial" w:cs="Arial"/>
+          <w:noProof/>
+        </w:rPr>
+        <w:drawing>
+          <wp:anchor distT="0" distB="0" distL="114300" distR="114300" simplePos="0" relativeHeight="251667456" behindDoc="0" locked="0" layoutInCell="1" allowOverlap="1" wp14:anchorId="54933391" wp14:editId="010BFEC6">
+            <wp:simplePos x="0" y="0"/>
+            <wp:positionH relativeFrom="column">
+              <wp:posOffset>334541</wp:posOffset>
+            </wp:positionH>
+            <wp:positionV relativeFrom="page">
+              <wp:posOffset>3217691</wp:posOffset>
+            </wp:positionV>
+            <wp:extent cx="6526530" cy="2363470"/>
+            <wp:effectExtent l="0" t="0" r="1270" b="0"/>
+            <wp:wrapTopAndBottom/>
+            <wp:docPr id="4" name="Picture 4" descr="A close up of a measure&#10;&#10;Description automatically generated">
+              <a:extLst xmlns:a="http://schemas.openxmlformats.org/drawingml/2006/main">
+                <a:ext uri="{FF2B5EF4-FFF2-40B4-BE49-F238E27FC236}">
+                  <a16:creationId xmlns:a16="http://schemas.microsoft.com/office/drawing/2014/main" id="{98EDFCCF-3452-48D9-987E-2179B0AC59C7}"/>
+                </a:ext>
+              </a:extLst>
+            </wp:docPr>
+            <wp:cNvGraphicFramePr>
+              <a:graphicFrameLocks xmlns:a="http://schemas.openxmlformats.org/drawingml/2006/main" noChangeAspect="1"/>
+            </wp:cNvGraphicFramePr>
+            <a:graphic xmlns:a="http://schemas.openxmlformats.org/drawingml/2006/main">
+              <a:graphicData uri="http://schemas.openxmlformats.org/drawingml/2006/picture">
+                <pic:pic xmlns:pic="http://schemas.openxmlformats.org/drawingml/2006/picture">
+                  <pic:nvPicPr>
+                    <pic:cNvPr id="4" name="Picture 4" descr="A close up of a measure&#10;&#10;Description automatically generated">
+                      <a:extLst>
+                        <a:ext uri="{FF2B5EF4-FFF2-40B4-BE49-F238E27FC236}">
+                          <a16:creationId xmlns:a16="http://schemas.microsoft.com/office/drawing/2014/main" id="{98EDFCCF-3452-48D9-987E-2179B0AC59C7}"/>
+                        </a:ext>
+                      </a:extLst>
+                    </pic:cNvPr>
+                    <pic:cNvPicPr>
+                      <a:picLocks noChangeAspect="1"/>
+                    </pic:cNvPicPr>
+                  </pic:nvPicPr>
+                  <pic:blipFill>
+                    <a:blip r:embed="rId13">
+                      <a:extLst>
+                        <a:ext uri="{28A0092B-C50C-407E-A947-70E740481C1C}">
+                          <a14:useLocalDpi xmlns:a14="http://schemas.microsoft.com/office/drawing/2010/main" val="0"/>
+                        </a:ext>
+                      </a:extLst>
+                    </a:blip>
+                    <a:stretch>
+                      <a:fillRect/>
+                    </a:stretch>
+                  </pic:blipFill>
+                  <pic:spPr>
+                    <a:xfrm>
+                      <a:off x="0" y="0"/>
+                      <a:ext cx="6526530" cy="2363470"/>
+                    </a:xfrm>
+                    <a:prstGeom prst="rect">
+                      <a:avLst/>
+                    </a:prstGeom>
+                  </pic:spPr>
+                </pic:pic>
+              </a:graphicData>
+            </a:graphic>
+            <wp14:sizeRelH relativeFrom="page">
+              <wp14:pctWidth>0</wp14:pctWidth>
+            </wp14:sizeRelH>
+            <wp14:sizeRelV relativeFrom="page">
+              <wp14:pctHeight>0</wp14:pctHeight>
+            </wp14:sizeRelV>
+          </wp:anchor>
+        </w:drawing>
+      </w:r>
     </w:p>
     <w:p>
       <w:pPr>
@@ -1215,75 +1390,19 @@
           <w:rFonts w:ascii="Arial" w:hAnsi="Arial" w:cs="Arial"/>
         </w:rPr>
       </w:pPr>
-    </w:p>
-    <w:p>
-      <w:pPr>
-        <w:ind w:left="1080"/>
-        <w:rPr>
-          <w:rFonts w:ascii="Arial" w:hAnsi="Arial" w:cs="Arial"/>
-        </w:rPr>
-      </w:pPr>
-    </w:p>
-    <w:p>
-      <w:pPr>
-        <w:ind w:left="1080"/>
-        <w:rPr>
-          <w:rFonts w:ascii="Arial" w:hAnsi="Arial" w:cs="Arial"/>
-        </w:rPr>
-      </w:pPr>
-    </w:p>
-    <w:p>
-      <w:pPr>
-        <w:ind w:left="1080"/>
-        <w:rPr>
-          <w:rFonts w:ascii="Arial" w:hAnsi="Arial" w:cs="Arial"/>
-        </w:rPr>
-      </w:pPr>
-    </w:p>
-    <w:p>
-      <w:pPr>
-        <w:ind w:left="1080"/>
-        <w:rPr>
-          <w:rFonts w:ascii="Arial" w:hAnsi="Arial" w:cs="Arial"/>
-        </w:rPr>
-      </w:pPr>
-    </w:p>
-    <w:p>
-      <w:pPr>
-        <w:ind w:left="1080"/>
-        <w:rPr>
-          <w:rFonts w:ascii="Arial" w:hAnsi="Arial" w:cs="Arial"/>
-        </w:rPr>
-      </w:pPr>
-    </w:p>
-    <w:p>
-      <w:pPr>
-        <w:ind w:left="1080"/>
-        <w:rPr>
-          <w:rFonts w:ascii="Arial" w:hAnsi="Arial" w:cs="Arial"/>
-        </w:rPr>
-      </w:pPr>
-    </w:p>
-    <w:p>
-      <w:pPr>
-        <w:ind w:left="1080"/>
-        <w:rPr>
-          <w:rFonts w:ascii="Arial" w:hAnsi="Arial" w:cs="Arial"/>
-        </w:rPr>
-      </w:pPr>
-      <w:r>
-        <w:rPr>
-          <w:rFonts w:ascii="Arial" w:hAnsi="Arial" w:cs="Arial"/>
-        </w:rPr>
-        <w:lastRenderedPageBreak/>
+      <w:r>
+        <w:rPr>
+          <w:rFonts w:ascii="Arial" w:hAnsi="Arial" w:cs="Arial"/>
+          <w:noProof/>
+        </w:rPr>
         <w:drawing>
-          <wp:anchor distT="0" distB="0" distL="114300" distR="114300" simplePos="0" relativeHeight="251668480" behindDoc="0" locked="0" layoutInCell="1" allowOverlap="1" wp14:anchorId="18E930E2" wp14:editId="6AE545AB">
+          <wp:anchor distT="0" distB="0" distL="114300" distR="114300" simplePos="0" relativeHeight="251668480" behindDoc="0" locked="0" layoutInCell="1" allowOverlap="1" wp14:anchorId="18E930E2" wp14:editId="6EEAC3DF">
             <wp:simplePos x="0" y="0"/>
             <wp:positionH relativeFrom="column">
-              <wp:posOffset>179684</wp:posOffset>
+              <wp:posOffset>254021</wp:posOffset>
             </wp:positionH>
             <wp:positionV relativeFrom="page">
-              <wp:posOffset>7197725</wp:posOffset>
+              <wp:posOffset>5886086</wp:posOffset>
             </wp:positionV>
             <wp:extent cx="6767830" cy="2484755"/>
             <wp:effectExtent l="0" t="0" r="0" b="4445"/>
@@ -1314,7 +1433,7 @@
                     </pic:cNvPicPr>
                   </pic:nvPicPr>
                   <pic:blipFill>
-                    <a:blip r:embed="rId11">
+                    <a:blip r:embed="rId14">
                       <a:clrChange>
                         <a:clrFrom>
                           <a:srgbClr val="FFFFFF"/>
@@ -1356,248 +1475,62 @@
           </wp:anchor>
         </w:drawing>
       </w:r>
-      <w:r>
-        <w:rPr>
-          <w:rFonts w:ascii="Arial" w:hAnsi="Arial" w:cs="Arial"/>
-        </w:rPr>
-        <w:drawing>
-          <wp:anchor distT="0" distB="0" distL="114300" distR="114300" simplePos="0" relativeHeight="251665408" behindDoc="0" locked="0" layoutInCell="1" allowOverlap="1" wp14:anchorId="5982418F" wp14:editId="7CD4C9CE">
-            <wp:simplePos x="0" y="0"/>
-            <wp:positionH relativeFrom="column">
-              <wp:posOffset>178758</wp:posOffset>
-            </wp:positionH>
-            <wp:positionV relativeFrom="page">
-              <wp:posOffset>274996</wp:posOffset>
-            </wp:positionV>
-            <wp:extent cx="6482715" cy="2405380"/>
-            <wp:effectExtent l="0" t="0" r="0" b="0"/>
-            <wp:wrapTopAndBottom/>
-            <wp:docPr id="6" name="Picture 5" descr="A close up of a measure&#10;&#10;Description automatically generated">
-              <a:extLst xmlns:a="http://schemas.openxmlformats.org/drawingml/2006/main">
-                <a:ext uri="{FF2B5EF4-FFF2-40B4-BE49-F238E27FC236}">
-                  <a16:creationId xmlns:a16="http://schemas.microsoft.com/office/drawing/2014/main" id="{32D5B489-C828-4A59-B5AB-6E75523B7F75}"/>
-                </a:ext>
-              </a:extLst>
-            </wp:docPr>
-            <wp:cNvGraphicFramePr>
-              <a:graphicFrameLocks xmlns:a="http://schemas.openxmlformats.org/drawingml/2006/main" noChangeAspect="1"/>
-            </wp:cNvGraphicFramePr>
-            <a:graphic xmlns:a="http://schemas.openxmlformats.org/drawingml/2006/main">
-              <a:graphicData uri="http://schemas.openxmlformats.org/drawingml/2006/picture">
-                <pic:pic xmlns:pic="http://schemas.openxmlformats.org/drawingml/2006/picture">
-                  <pic:nvPicPr>
-                    <pic:cNvPr id="6" name="Picture 5" descr="A close up of a measure&#10;&#10;Description automatically generated">
-                      <a:extLst>
-                        <a:ext uri="{FF2B5EF4-FFF2-40B4-BE49-F238E27FC236}">
-                          <a16:creationId xmlns:a16="http://schemas.microsoft.com/office/drawing/2014/main" id="{32D5B489-C828-4A59-B5AB-6E75523B7F75}"/>
-                        </a:ext>
-                      </a:extLst>
-                    </pic:cNvPr>
-                    <pic:cNvPicPr>
-                      <a:picLocks noChangeAspect="1"/>
-                    </pic:cNvPicPr>
-                  </pic:nvPicPr>
-                  <pic:blipFill>
-                    <a:blip r:embed="rId12">
-                      <a:clrChange>
-                        <a:clrFrom>
-                          <a:srgbClr val="FFFFFF"/>
-                        </a:clrFrom>
-                        <a:clrTo>
-                          <a:srgbClr val="FFFFFF">
-                            <a:alpha val="0"/>
-                          </a:srgbClr>
-                        </a:clrTo>
-                      </a:clrChange>
-                      <a:extLst>
-                        <a:ext uri="{28A0092B-C50C-407E-A947-70E740481C1C}">
-                          <a14:useLocalDpi xmlns:a14="http://schemas.microsoft.com/office/drawing/2010/main" val="0"/>
-                        </a:ext>
-                      </a:extLst>
-                    </a:blip>
-                    <a:stretch>
-                      <a:fillRect/>
-                    </a:stretch>
-                  </pic:blipFill>
-                  <pic:spPr>
-                    <a:xfrm>
-                      <a:off x="0" y="0"/>
-                      <a:ext cx="6482715" cy="2405380"/>
-                    </a:xfrm>
-                    <a:prstGeom prst="rect">
-                      <a:avLst/>
-                    </a:prstGeom>
-                  </pic:spPr>
-                </pic:pic>
-              </a:graphicData>
-            </a:graphic>
-            <wp14:sizeRelH relativeFrom="page">
-              <wp14:pctWidth>0</wp14:pctWidth>
-            </wp14:sizeRelH>
-            <wp14:sizeRelV relativeFrom="page">
-              <wp14:pctHeight>0</wp14:pctHeight>
-            </wp14:sizeRelV>
-          </wp:anchor>
-        </w:drawing>
-      </w:r>
-      <w:r>
-        <w:rPr>
-          <w:rFonts w:ascii="Arial" w:hAnsi="Arial" w:cs="Arial"/>
-        </w:rPr>
-        <w:drawing>
-          <wp:anchor distT="0" distB="0" distL="114300" distR="114300" simplePos="0" relativeHeight="251666432" behindDoc="0" locked="0" layoutInCell="1" allowOverlap="1" wp14:anchorId="54A0F1E4" wp14:editId="63634061">
-            <wp:simplePos x="0" y="0"/>
-            <wp:positionH relativeFrom="column">
-              <wp:posOffset>292038</wp:posOffset>
-            </wp:positionH>
-            <wp:positionV relativeFrom="page">
-              <wp:posOffset>2560320</wp:posOffset>
-            </wp:positionV>
-            <wp:extent cx="6407785" cy="2374265"/>
-            <wp:effectExtent l="0" t="0" r="0" b="635"/>
-            <wp:wrapTopAndBottom/>
-            <wp:docPr id="3" name="Picture 9" descr="A picture containing object, measure&#10;&#10;Description automatically generated">
-              <a:extLst xmlns:a="http://schemas.openxmlformats.org/drawingml/2006/main">
-                <a:ext uri="{FF2B5EF4-FFF2-40B4-BE49-F238E27FC236}">
-                  <a16:creationId xmlns:a16="http://schemas.microsoft.com/office/drawing/2014/main" id="{D2E3F907-FCF8-41E8-97AA-E6B63618D75A}"/>
-                </a:ext>
-              </a:extLst>
-            </wp:docPr>
-            <wp:cNvGraphicFramePr>
-              <a:graphicFrameLocks xmlns:a="http://schemas.openxmlformats.org/drawingml/2006/main" noChangeAspect="1"/>
-            </wp:cNvGraphicFramePr>
-            <a:graphic xmlns:a="http://schemas.openxmlformats.org/drawingml/2006/main">
-              <a:graphicData uri="http://schemas.openxmlformats.org/drawingml/2006/picture">
-                <pic:pic xmlns:pic="http://schemas.openxmlformats.org/drawingml/2006/picture">
-                  <pic:nvPicPr>
-                    <pic:cNvPr id="3" name="Picture 9" descr="A picture containing object, measure&#10;&#10;Description automatically generated">
-                      <a:extLst>
-                        <a:ext uri="{FF2B5EF4-FFF2-40B4-BE49-F238E27FC236}">
-                          <a16:creationId xmlns:a16="http://schemas.microsoft.com/office/drawing/2014/main" id="{D2E3F907-FCF8-41E8-97AA-E6B63618D75A}"/>
-                        </a:ext>
-                      </a:extLst>
-                    </pic:cNvPr>
-                    <pic:cNvPicPr>
-                      <a:picLocks noChangeAspect="1"/>
-                    </pic:cNvPicPr>
-                  </pic:nvPicPr>
-                  <pic:blipFill>
-                    <a:blip r:embed="rId13">
-                      <a:clrChange>
-                        <a:clrFrom>
-                          <a:srgbClr val="FFFFFF"/>
-                        </a:clrFrom>
-                        <a:clrTo>
-                          <a:srgbClr val="FFFFFF">
-                            <a:alpha val="0"/>
-                          </a:srgbClr>
-                        </a:clrTo>
-                      </a:clrChange>
-                      <a:extLst>
-                        <a:ext uri="{28A0092B-C50C-407E-A947-70E740481C1C}">
-                          <a14:useLocalDpi xmlns:a14="http://schemas.microsoft.com/office/drawing/2010/main" val="0"/>
-                        </a:ext>
-                      </a:extLst>
-                    </a:blip>
-                    <a:stretch>
-                      <a:fillRect/>
-                    </a:stretch>
-                  </pic:blipFill>
-                  <pic:spPr>
-                    <a:xfrm>
-                      <a:off x="0" y="0"/>
-                      <a:ext cx="6407785" cy="2374265"/>
-                    </a:xfrm>
-                    <a:prstGeom prst="rect">
-                      <a:avLst/>
-                    </a:prstGeom>
-                  </pic:spPr>
-                </pic:pic>
-              </a:graphicData>
-            </a:graphic>
-            <wp14:sizeRelH relativeFrom="page">
-              <wp14:pctWidth>0</wp14:pctWidth>
-            </wp14:sizeRelH>
-            <wp14:sizeRelV relativeFrom="page">
-              <wp14:pctHeight>0</wp14:pctHeight>
-            </wp14:sizeRelV>
-          </wp:anchor>
-        </w:drawing>
-      </w:r>
-      <w:r>
-        <w:rPr>
-          <w:rFonts w:ascii="Arial" w:hAnsi="Arial" w:cs="Arial"/>
-        </w:rPr>
-        <w:drawing>
-          <wp:anchor distT="0" distB="0" distL="114300" distR="114300" simplePos="0" relativeHeight="251667456" behindDoc="0" locked="0" layoutInCell="1" allowOverlap="1" wp14:anchorId="54933391" wp14:editId="21EFB8C1">
-            <wp:simplePos x="0" y="0"/>
-            <wp:positionH relativeFrom="column">
-              <wp:posOffset>252126</wp:posOffset>
-            </wp:positionH>
-            <wp:positionV relativeFrom="page">
-              <wp:posOffset>4979035</wp:posOffset>
-            </wp:positionV>
-            <wp:extent cx="6526530" cy="2363470"/>
-            <wp:effectExtent l="0" t="0" r="1270" b="0"/>
-            <wp:wrapTopAndBottom/>
-            <wp:docPr id="4" name="Picture 4" descr="A close up of a measure&#10;&#10;Description automatically generated">
-              <a:extLst xmlns:a="http://schemas.openxmlformats.org/drawingml/2006/main">
-                <a:ext uri="{FF2B5EF4-FFF2-40B4-BE49-F238E27FC236}">
-                  <a16:creationId xmlns:a16="http://schemas.microsoft.com/office/drawing/2014/main" id="{98EDFCCF-3452-48D9-987E-2179B0AC59C7}"/>
-                </a:ext>
-              </a:extLst>
-            </wp:docPr>
-            <wp:cNvGraphicFramePr>
-              <a:graphicFrameLocks xmlns:a="http://schemas.openxmlformats.org/drawingml/2006/main" noChangeAspect="1"/>
-            </wp:cNvGraphicFramePr>
-            <a:graphic xmlns:a="http://schemas.openxmlformats.org/drawingml/2006/main">
-              <a:graphicData uri="http://schemas.openxmlformats.org/drawingml/2006/picture">
-                <pic:pic xmlns:pic="http://schemas.openxmlformats.org/drawingml/2006/picture">
-                  <pic:nvPicPr>
-                    <pic:cNvPr id="4" name="Picture 4" descr="A close up of a measure&#10;&#10;Description automatically generated">
-                      <a:extLst>
-                        <a:ext uri="{FF2B5EF4-FFF2-40B4-BE49-F238E27FC236}">
-                          <a16:creationId xmlns:a16="http://schemas.microsoft.com/office/drawing/2014/main" id="{98EDFCCF-3452-48D9-987E-2179B0AC59C7}"/>
-                        </a:ext>
-                      </a:extLst>
-                    </pic:cNvPr>
-                    <pic:cNvPicPr>
-                      <a:picLocks noChangeAspect="1"/>
-                    </pic:cNvPicPr>
-                  </pic:nvPicPr>
-                  <pic:blipFill>
-                    <a:blip r:embed="rId14">
-                      <a:extLst>
-                        <a:ext uri="{28A0092B-C50C-407E-A947-70E740481C1C}">
-                          <a14:useLocalDpi xmlns:a14="http://schemas.microsoft.com/office/drawing/2010/main" val="0"/>
-                        </a:ext>
-                      </a:extLst>
-                    </a:blip>
-                    <a:stretch>
-                      <a:fillRect/>
-                    </a:stretch>
-                  </pic:blipFill>
-                  <pic:spPr>
-                    <a:xfrm>
-                      <a:off x="0" y="0"/>
-                      <a:ext cx="6526530" cy="2363470"/>
-                    </a:xfrm>
-                    <a:prstGeom prst="rect">
-                      <a:avLst/>
-                    </a:prstGeom>
-                  </pic:spPr>
-                </pic:pic>
-              </a:graphicData>
-            </a:graphic>
-            <wp14:sizeRelH relativeFrom="page">
-              <wp14:pctWidth>0</wp14:pctWidth>
-            </wp14:sizeRelH>
-            <wp14:sizeRelV relativeFrom="page">
-              <wp14:pctHeight>0</wp14:pctHeight>
-            </wp14:sizeRelV>
-          </wp:anchor>
-        </w:drawing>
-      </w:r>
+    </w:p>
+    <w:p>
+      <w:pPr>
+        <w:ind w:left="1080"/>
+        <w:rPr>
+          <w:rFonts w:ascii="Arial" w:hAnsi="Arial" w:cs="Arial"/>
+        </w:rPr>
+      </w:pPr>
+    </w:p>
+    <w:p>
+      <w:pPr>
+        <w:ind w:left="1080"/>
+        <w:rPr>
+          <w:rFonts w:ascii="Arial" w:hAnsi="Arial" w:cs="Arial"/>
+        </w:rPr>
+      </w:pPr>
+    </w:p>
+    <w:p>
+      <w:pPr>
+        <w:ind w:left="1080"/>
+        <w:rPr>
+          <w:rFonts w:ascii="Arial" w:hAnsi="Arial" w:cs="Arial"/>
+        </w:rPr>
+      </w:pPr>
+    </w:p>
+    <w:p>
+      <w:pPr>
+        <w:ind w:left="1080"/>
+        <w:rPr>
+          <w:rFonts w:ascii="Arial" w:hAnsi="Arial" w:cs="Arial"/>
+        </w:rPr>
+      </w:pPr>
+    </w:p>
+    <w:p>
+      <w:pPr>
+        <w:ind w:left="1080"/>
+        <w:rPr>
+          <w:rFonts w:ascii="Arial" w:hAnsi="Arial" w:cs="Arial"/>
+        </w:rPr>
+      </w:pPr>
+    </w:p>
+    <w:p>
+      <w:pPr>
+        <w:ind w:left="1080"/>
+        <w:rPr>
+          <w:rFonts w:ascii="Arial" w:hAnsi="Arial" w:cs="Arial"/>
+        </w:rPr>
+      </w:pPr>
+    </w:p>
+    <w:p>
+      <w:pPr>
+        <w:ind w:left="1080"/>
+        <w:rPr>
+          <w:rFonts w:ascii="Arial" w:hAnsi="Arial" w:cs="Arial"/>
+        </w:rPr>
+      </w:pPr>
     </w:p>
     <w:p>
       <w:pPr>
@@ -1614,7 +1547,6 @@
         <w:rPr>
           <w:rFonts w:ascii="Arial" w:hAnsi="Arial" w:cs="Arial"/>
         </w:rPr>
-        <w:lastRenderedPageBreak/>
         <w:t>How do the prices of conventional avocados compare to organic?</w:t>
       </w:r>
     </w:p>
@@ -1680,6 +1612,7 @@
       <w:r>
         <w:rPr>
           <w:rFonts w:ascii="Arial" w:hAnsi="Arial" w:cs="Arial"/>
+          <w:noProof/>
         </w:rPr>
         <w:drawing>
           <wp:anchor distT="0" distB="0" distL="114300" distR="114300" simplePos="0" relativeHeight="251669504" behindDoc="0" locked="0" layoutInCell="1" allowOverlap="1" wp14:anchorId="4D63EAFD" wp14:editId="40D9C621">
@@ -2409,6 +2342,7 @@
       <w:r>
         <w:rPr>
           <w:rFonts w:ascii="Arial" w:hAnsi="Arial" w:cs="Arial"/>
+          <w:noProof/>
         </w:rPr>
         <w:drawing>
           <wp:anchor distT="0" distB="0" distL="114300" distR="114300" simplePos="0" relativeHeight="251670528" behindDoc="0" locked="0" layoutInCell="1" allowOverlap="1" wp14:anchorId="775A5523" wp14:editId="6198D633">
@@ -2639,6 +2573,7 @@
       <w:r>
         <w:rPr>
           <w:rFonts w:ascii="Arial" w:hAnsi="Arial" w:cs="Arial"/>
+          <w:noProof/>
         </w:rPr>
         <w:lastRenderedPageBreak/>
         <w:drawing>
@@ -2724,6 +2659,7 @@
       <w:r>
         <w:rPr>
           <w:rFonts w:ascii="Arial" w:hAnsi="Arial" w:cs="Arial"/>
+          <w:noProof/>
         </w:rPr>
         <w:drawing>
           <wp:anchor distT="0" distB="0" distL="114300" distR="114300" simplePos="0" relativeHeight="251673600" behindDoc="0" locked="0" layoutInCell="1" allowOverlap="1" wp14:anchorId="1765D2D6" wp14:editId="4148EA16">
@@ -2797,6 +2733,7 @@
       <w:r>
         <w:rPr>
           <w:rFonts w:ascii="Arial" w:hAnsi="Arial" w:cs="Arial"/>
+          <w:noProof/>
         </w:rPr>
         <w:drawing>
           <wp:anchor distT="0" distB="0" distL="114300" distR="114300" simplePos="0" relativeHeight="251672576" behindDoc="0" locked="0" layoutInCell="1" allowOverlap="1" wp14:anchorId="2F551CA5" wp14:editId="06B3DA29">
@@ -4655,7 +4592,7 @@
   <w:abstractNum w:abstractNumId="14" w15:restartNumberingAfterBreak="0">
     <w:nsid w:val="56B23841"/>
     <w:multiLevelType w:val="hybridMultilevel"/>
-    <w:tmpl w:val="31F29556"/>
+    <w:tmpl w:val="96F24C00"/>
     <w:lvl w:ilvl="0" w:tplc="04090001">
       <w:start w:val="1"/>
       <w:numFmt w:val="bullet"/>
@@ -5327,6 +5264,7 @@
   <w:style w:type="character" w:default="1" w:styleId="DefaultParagraphFont">
     <w:name w:val="Default Paragraph Font"/>
     <w:uiPriority w:val="1"/>
+    <w:semiHidden/>
     <w:unhideWhenUsed/>
   </w:style>
   <w:style w:type="table" w:default="1" w:styleId="TableNormal">

</xml_diff>